<commit_message>
? (reverted from commit 92584b54dee10f19f0d5d7fb26d1dd6f8065872d)
</commit_message>
<xml_diff>
--- a/LLD.docx
+++ b/LLD.docx
@@ -5,37 +5,64 @@
     <w:p>
       <w:pPr>
         <w:pStyle w:val="a3"/>
+        <w:spacing w:line="240" w:lineRule="auto"/>
         <w:contextualSpacing w:val="0"/>
+        <w:jc w:val="center"/>
+        <w:rPr>
+          <w:sz w:val="44"/>
+          <w:szCs w:val="44"/>
+        </w:rPr>
       </w:pPr>
       <w:bookmarkStart w:id="0" w:name="_rzmyullxgo27" w:colFirst="0" w:colLast="0"/>
       <w:bookmarkEnd w:id="0"/>
       <w:proofErr w:type="spellStart"/>
       <w:r>
+        <w:rPr>
+          <w:sz w:val="44"/>
+          <w:szCs w:val="44"/>
+        </w:rPr>
         <w:t>Algo</w:t>
       </w:r>
       <w:proofErr w:type="spellEnd"/>
       <w:r>
+        <w:rPr>
+          <w:sz w:val="44"/>
+          <w:szCs w:val="44"/>
+        </w:rPr>
         <w:t xml:space="preserve">-trading market </w:t>
       </w:r>
       <w:r>
+        <w:rPr>
+          <w:sz w:val="44"/>
+          <w:szCs w:val="44"/>
+        </w:rPr>
         <w:t>Client</w:t>
       </w:r>
       <w:r>
+        <w:rPr>
+          <w:sz w:val="44"/>
+          <w:szCs w:val="44"/>
+        </w:rPr>
         <w:t xml:space="preserve"> LLD</w:t>
       </w:r>
     </w:p>
     <w:p>
       <w:pPr>
         <w:pStyle w:val="2"/>
+        <w:spacing w:line="240" w:lineRule="auto"/>
         <w:contextualSpacing w:val="0"/>
         <w:rPr>
           <w:b/>
+          <w:sz w:val="28"/>
+          <w:szCs w:val="28"/>
         </w:rPr>
       </w:pPr>
       <w:proofErr w:type="spellStart"/>
       <w:r>
         <w:rPr>
           <w:b/>
+          <w:sz w:val="28"/>
+          <w:szCs w:val="28"/>
         </w:rPr>
         <w:t>MarketRequest</w:t>
       </w:r>
@@ -43,6 +70,8 @@
       <w:r>
         <w:rPr>
           <w:b/>
+          <w:sz w:val="28"/>
+          <w:szCs w:val="28"/>
         </w:rPr>
         <w:t xml:space="preserve"> class</w:t>
       </w:r>
@@ -50,6 +79,7 @@
     <w:p>
       <w:pPr>
         <w:pStyle w:val="4"/>
+        <w:spacing w:line="240" w:lineRule="auto"/>
         <w:contextualSpacing w:val="0"/>
       </w:pPr>
       <w:r>
@@ -57,6 +87,9 @@
       </w:r>
     </w:p>
     <w:p>
+      <w:pPr>
+        <w:spacing w:line="240" w:lineRule="auto"/>
+      </w:pPr>
       <w:r>
         <w:t xml:space="preserve">Provides parsing for JSON requests and calls the </w:t>
       </w:r>
@@ -66,13 +99,18 @@
       </w:r>
       <w:proofErr w:type="spellEnd"/>
       <w:r>
-        <w:t xml:space="preserve"> class for performing actions of the request object.</w:t>
-      </w:r>
-    </w:p>
-    <w:p/>
+        <w:t xml:space="preserve"> class for performing </w:t>
+      </w:r>
+      <w:bookmarkStart w:id="1" w:name="_GoBack"/>
+      <w:r>
+        <w:t>actions of the request object.</w:t>
+      </w:r>
+    </w:p>
+    <w:bookmarkEnd w:id="1"/>
     <w:p>
       <w:pPr>
         <w:pStyle w:val="4"/>
+        <w:spacing w:line="240" w:lineRule="auto"/>
         <w:contextualSpacing w:val="0"/>
       </w:pPr>
       <w:r>
@@ -85,10 +123,19 @@
           <w:ilvl w:val="0"/>
           <w:numId w:val="2"/>
         </w:numPr>
+        <w:spacing w:line="240" w:lineRule="auto"/>
         <w:ind w:hanging="360"/>
         <w:contextualSpacing/>
-      </w:pPr>
-      <w:r>
+        <w:rPr>
+          <w:sz w:val="20"/>
+          <w:szCs w:val="20"/>
+        </w:rPr>
+      </w:pPr>
+      <w:r>
+        <w:rPr>
+          <w:sz w:val="20"/>
+          <w:szCs w:val="20"/>
+        </w:rPr>
         <w:t>All Requests:</w:t>
       </w:r>
     </w:p>
@@ -98,47 +145,90 @@
           <w:ilvl w:val="1"/>
           <w:numId w:val="2"/>
         </w:numPr>
+        <w:spacing w:line="240" w:lineRule="auto"/>
         <w:ind w:hanging="360"/>
         <w:contextualSpacing/>
-      </w:pPr>
-      <w:bookmarkStart w:id="1" w:name="_GoBack"/>
-      <w:bookmarkEnd w:id="1"/>
-      <w:r>
+        <w:rPr>
+          <w:sz w:val="20"/>
+          <w:szCs w:val="20"/>
+        </w:rPr>
+      </w:pPr>
+      <w:r>
+        <w:rPr>
+          <w:sz w:val="20"/>
+          <w:szCs w:val="20"/>
+        </w:rPr>
         <w:t xml:space="preserve"> </w:t>
       </w:r>
       <w:r>
+        <w:rPr>
+          <w:sz w:val="20"/>
+          <w:szCs w:val="20"/>
+        </w:rPr>
         <w:t>“type” - request type, one of the following : {“buy”, “sell”, “</w:t>
       </w:r>
       <w:proofErr w:type="spellStart"/>
       <w:r>
+        <w:rPr>
+          <w:sz w:val="20"/>
+          <w:szCs w:val="20"/>
+        </w:rPr>
         <w:t>queryBuySell</w:t>
       </w:r>
       <w:proofErr w:type="spellEnd"/>
       <w:r>
+        <w:rPr>
+          <w:sz w:val="20"/>
+          <w:szCs w:val="20"/>
+        </w:rPr>
         <w:t>”, “</w:t>
       </w:r>
       <w:proofErr w:type="spellStart"/>
       <w:r>
+        <w:rPr>
+          <w:sz w:val="20"/>
+          <w:szCs w:val="20"/>
+        </w:rPr>
         <w:t>queryUser</w:t>
       </w:r>
       <w:proofErr w:type="spellEnd"/>
       <w:r>
+        <w:rPr>
+          <w:sz w:val="20"/>
+          <w:szCs w:val="20"/>
+        </w:rPr>
         <w:t>”, “</w:t>
       </w:r>
       <w:proofErr w:type="spellStart"/>
       <w:r>
+        <w:rPr>
+          <w:sz w:val="20"/>
+          <w:szCs w:val="20"/>
+        </w:rPr>
         <w:t>queryMarket</w:t>
       </w:r>
       <w:proofErr w:type="spellEnd"/>
       <w:r>
+        <w:rPr>
+          <w:sz w:val="20"/>
+          <w:szCs w:val="20"/>
+        </w:rPr>
         <w:t>”, “</w:t>
       </w:r>
       <w:proofErr w:type="spellStart"/>
       <w:r>
+        <w:rPr>
+          <w:sz w:val="20"/>
+          <w:szCs w:val="20"/>
+        </w:rPr>
         <w:t>cancelBuySell</w:t>
       </w:r>
       <w:proofErr w:type="spellEnd"/>
       <w:r>
+        <w:rPr>
+          <w:sz w:val="20"/>
+          <w:szCs w:val="20"/>
+        </w:rPr>
         <w:t>”}</w:t>
       </w:r>
     </w:p>
@@ -148,10 +238,19 @@
           <w:ilvl w:val="0"/>
           <w:numId w:val="2"/>
         </w:numPr>
+        <w:spacing w:line="240" w:lineRule="auto"/>
         <w:ind w:hanging="360"/>
         <w:contextualSpacing/>
-      </w:pPr>
-      <w:r>
+        <w:rPr>
+          <w:sz w:val="20"/>
+          <w:szCs w:val="20"/>
+        </w:rPr>
+      </w:pPr>
+      <w:r>
+        <w:rPr>
+          <w:sz w:val="20"/>
+          <w:szCs w:val="20"/>
+        </w:rPr>
         <w:t>Buy/Sell requests:</w:t>
       </w:r>
     </w:p>
@@ -161,10 +260,19 @@
           <w:ilvl w:val="1"/>
           <w:numId w:val="2"/>
         </w:numPr>
+        <w:spacing w:line="240" w:lineRule="auto"/>
         <w:ind w:hanging="360"/>
         <w:contextualSpacing/>
-      </w:pPr>
-      <w:r>
+        <w:rPr>
+          <w:sz w:val="20"/>
+          <w:szCs w:val="20"/>
+        </w:rPr>
+      </w:pPr>
+      <w:r>
+        <w:rPr>
+          <w:sz w:val="20"/>
+          <w:szCs w:val="20"/>
+        </w:rPr>
         <w:t>"commodity" - commodity ID.</w:t>
       </w:r>
     </w:p>
@@ -174,10 +282,19 @@
           <w:ilvl w:val="1"/>
           <w:numId w:val="2"/>
         </w:numPr>
+        <w:spacing w:line="240" w:lineRule="auto"/>
         <w:ind w:hanging="360"/>
         <w:contextualSpacing/>
-      </w:pPr>
-      <w:r>
+        <w:rPr>
+          <w:sz w:val="20"/>
+          <w:szCs w:val="20"/>
+        </w:rPr>
+      </w:pPr>
+      <w:r>
+        <w:rPr>
+          <w:sz w:val="20"/>
+          <w:szCs w:val="20"/>
+        </w:rPr>
         <w:t>“amount” - buy/sell amount.</w:t>
       </w:r>
     </w:p>
@@ -187,10 +304,19 @@
           <w:ilvl w:val="1"/>
           <w:numId w:val="2"/>
         </w:numPr>
+        <w:spacing w:line="240" w:lineRule="auto"/>
         <w:ind w:hanging="360"/>
         <w:contextualSpacing/>
-      </w:pPr>
-      <w:r>
+        <w:rPr>
+          <w:sz w:val="20"/>
+          <w:szCs w:val="20"/>
+        </w:rPr>
+      </w:pPr>
+      <w:r>
+        <w:rPr>
+          <w:sz w:val="20"/>
+          <w:szCs w:val="20"/>
+        </w:rPr>
         <w:t>“price” - buy/sell price.</w:t>
       </w:r>
     </w:p>
@@ -200,10 +326,19 @@
           <w:ilvl w:val="0"/>
           <w:numId w:val="2"/>
         </w:numPr>
+        <w:spacing w:line="240" w:lineRule="auto"/>
         <w:ind w:hanging="360"/>
         <w:contextualSpacing/>
-      </w:pPr>
-      <w:r>
+        <w:rPr>
+          <w:sz w:val="20"/>
+          <w:szCs w:val="20"/>
+        </w:rPr>
+      </w:pPr>
+      <w:r>
+        <w:rPr>
+          <w:sz w:val="20"/>
+          <w:szCs w:val="20"/>
+        </w:rPr>
         <w:t>Query buy/sell request:</w:t>
       </w:r>
     </w:p>
@@ -213,10 +348,19 @@
           <w:ilvl w:val="1"/>
           <w:numId w:val="2"/>
         </w:numPr>
+        <w:spacing w:line="240" w:lineRule="auto"/>
         <w:ind w:hanging="360"/>
         <w:contextualSpacing/>
-      </w:pPr>
-      <w:r>
+        <w:rPr>
+          <w:sz w:val="20"/>
+          <w:szCs w:val="20"/>
+        </w:rPr>
+      </w:pPr>
+      <w:r>
+        <w:rPr>
+          <w:sz w:val="20"/>
+          <w:szCs w:val="20"/>
+        </w:rPr>
         <w:t>“id” - request ID to query.</w:t>
       </w:r>
     </w:p>
@@ -226,10 +370,19 @@
           <w:ilvl w:val="0"/>
           <w:numId w:val="2"/>
         </w:numPr>
+        <w:spacing w:line="240" w:lineRule="auto"/>
         <w:ind w:hanging="360"/>
         <w:contextualSpacing/>
-      </w:pPr>
-      <w:r>
+        <w:rPr>
+          <w:sz w:val="20"/>
+          <w:szCs w:val="20"/>
+        </w:rPr>
+      </w:pPr>
+      <w:r>
+        <w:rPr>
+          <w:sz w:val="20"/>
+          <w:szCs w:val="20"/>
+        </w:rPr>
         <w:t>Query user request:</w:t>
       </w:r>
     </w:p>
@@ -239,10 +392,19 @@
           <w:ilvl w:val="1"/>
           <w:numId w:val="2"/>
         </w:numPr>
+        <w:spacing w:line="240" w:lineRule="auto"/>
         <w:ind w:hanging="360"/>
         <w:contextualSpacing/>
-      </w:pPr>
-      <w:r>
+        <w:rPr>
+          <w:sz w:val="20"/>
+          <w:szCs w:val="20"/>
+        </w:rPr>
+      </w:pPr>
+      <w:r>
+        <w:rPr>
+          <w:sz w:val="20"/>
+          <w:szCs w:val="20"/>
+        </w:rPr>
         <w:t>No arguments</w:t>
       </w:r>
     </w:p>
@@ -252,10 +414,19 @@
           <w:ilvl w:val="0"/>
           <w:numId w:val="2"/>
         </w:numPr>
+        <w:spacing w:line="240" w:lineRule="auto"/>
         <w:ind w:hanging="360"/>
         <w:contextualSpacing/>
-      </w:pPr>
-      <w:r>
+        <w:rPr>
+          <w:sz w:val="20"/>
+          <w:szCs w:val="20"/>
+        </w:rPr>
+      </w:pPr>
+      <w:r>
+        <w:rPr>
+          <w:sz w:val="20"/>
+          <w:szCs w:val="20"/>
+        </w:rPr>
         <w:t>Query market request:</w:t>
       </w:r>
     </w:p>
@@ -265,10 +436,19 @@
           <w:ilvl w:val="1"/>
           <w:numId w:val="2"/>
         </w:numPr>
+        <w:spacing w:line="240" w:lineRule="auto"/>
         <w:ind w:hanging="360"/>
         <w:contextualSpacing/>
-      </w:pPr>
-      <w:r>
+        <w:rPr>
+          <w:sz w:val="20"/>
+          <w:szCs w:val="20"/>
+        </w:rPr>
+      </w:pPr>
+      <w:r>
+        <w:rPr>
+          <w:sz w:val="20"/>
+          <w:szCs w:val="20"/>
+        </w:rPr>
         <w:t>"commodity" - commodity ID.</w:t>
       </w:r>
     </w:p>
@@ -278,10 +458,19 @@
           <w:ilvl w:val="0"/>
           <w:numId w:val="2"/>
         </w:numPr>
+        <w:spacing w:line="240" w:lineRule="auto"/>
         <w:ind w:hanging="360"/>
         <w:contextualSpacing/>
-      </w:pPr>
-      <w:r>
+        <w:rPr>
+          <w:sz w:val="20"/>
+          <w:szCs w:val="20"/>
+        </w:rPr>
+      </w:pPr>
+      <w:r>
+        <w:rPr>
+          <w:sz w:val="20"/>
+          <w:szCs w:val="20"/>
+        </w:rPr>
         <w:t>Cancel buy/sell request:</w:t>
       </w:r>
     </w:p>
@@ -291,32 +480,349 @@
           <w:ilvl w:val="1"/>
           <w:numId w:val="2"/>
         </w:numPr>
+        <w:spacing w:line="240" w:lineRule="auto"/>
         <w:ind w:hanging="360"/>
         <w:contextualSpacing/>
-      </w:pPr>
-      <w:r>
+        <w:rPr>
+          <w:sz w:val="20"/>
+          <w:szCs w:val="20"/>
+        </w:rPr>
+      </w:pPr>
+      <w:r>
+        <w:rPr>
+          <w:sz w:val="20"/>
+          <w:szCs w:val="20"/>
+        </w:rPr>
         <w:t>“id” - request ID to query.</w:t>
       </w:r>
     </w:p>
-    <w:p/>
-    <w:p>
-      <w:pPr>
+    <w:p>
+      <w:pPr>
+        <w:spacing w:line="240" w:lineRule="auto"/>
         <w:contextualSpacing/>
+        <w:rPr>
+          <w:sz w:val="20"/>
+          <w:szCs w:val="20"/>
+        </w:rPr>
       </w:pPr>
       <w:bookmarkStart w:id="2" w:name="_hkpbv1t5gnvv" w:colFirst="0" w:colLast="0"/>
       <w:bookmarkEnd w:id="2"/>
     </w:p>
-    <w:p/>
-    <w:p/>
-    <w:p/>
-    <w:p/>
-    <w:p/>
-    <w:p/>
-    <w:p/>
-    <w:p/>
-    <w:p/>
-    <w:p>
-      <w:pPr>
+    <w:p>
+      <w:pPr>
+        <w:spacing w:line="240" w:lineRule="auto"/>
+      </w:pPr>
+      <w:r>
+        <w:rPr>
+          <w:b/>
+          <w:bCs/>
+          <w:u w:val="single"/>
+        </w:rPr>
+        <w:t>Files:</w:t>
+      </w:r>
+    </w:p>
+    <w:p>
+      <w:pPr>
+        <w:spacing w:line="240" w:lineRule="auto"/>
+        <w:rPr>
+          <w:i/>
+          <w:iCs/>
+          <w:u w:val="single"/>
+        </w:rPr>
+      </w:pPr>
+      <w:r>
+        <w:rPr>
+          <w:i/>
+          <w:iCs/>
+          <w:u w:val="single"/>
+        </w:rPr>
+        <w:t>Data layer:</w:t>
+      </w:r>
+    </w:p>
+    <w:p>
+      <w:pPr>
+        <w:spacing w:line="240" w:lineRule="auto"/>
+      </w:pPr>
+      <w:proofErr w:type="spellStart"/>
+      <w:r>
+        <w:t>MarketBuySell.cs</w:t>
+      </w:r>
+      <w:proofErr w:type="spellEnd"/>
+      <w:r>
+        <w:t>: Stores the buy or sell response from the server.</w:t>
+      </w:r>
+    </w:p>
+    <w:p>
+      <w:pPr>
+        <w:spacing w:line="240" w:lineRule="auto"/>
+      </w:pPr>
+      <w:proofErr w:type="spellStart"/>
+      <w:r>
+        <w:t>MarketCommodityOffer.cs</w:t>
+      </w:r>
+      <w:proofErr w:type="spellEnd"/>
+      <w:r>
+        <w:t xml:space="preserve">: </w:t>
+      </w:r>
+      <w:r>
+        <w:t>Stores Ask price and Bid price.</w:t>
+      </w:r>
+    </w:p>
+    <w:p>
+      <w:pPr>
+        <w:spacing w:line="240" w:lineRule="auto"/>
+      </w:pPr>
+      <w:proofErr w:type="spellStart"/>
+      <w:r>
+        <w:t>MarketItemQuery.cs</w:t>
+      </w:r>
+      <w:proofErr w:type="spellEnd"/>
+      <w:r>
+        <w:t xml:space="preserve">: </w:t>
+      </w:r>
+      <w:r>
+        <w:t>Stores the Data of active buy or sell request.</w:t>
+      </w:r>
+    </w:p>
+    <w:p>
+      <w:pPr>
+        <w:spacing w:line="240" w:lineRule="auto"/>
+      </w:pPr>
+      <w:proofErr w:type="spellStart"/>
+      <w:r>
+        <w:t>MarketUserData.cs</w:t>
+      </w:r>
+      <w:proofErr w:type="spellEnd"/>
+      <w:r>
+        <w:t xml:space="preserve">: Stores </w:t>
+      </w:r>
+      <w:r>
+        <w:t>the current state of the user.</w:t>
+      </w:r>
+    </w:p>
+    <w:p>
+      <w:pPr>
+        <w:spacing w:line="240" w:lineRule="auto"/>
+      </w:pPr>
+    </w:p>
+    <w:p>
+      <w:pPr>
+        <w:spacing w:line="240" w:lineRule="auto"/>
+        <w:rPr>
+          <w:i/>
+          <w:iCs/>
+          <w:u w:val="single"/>
+        </w:rPr>
+      </w:pPr>
+      <w:r>
+        <w:rPr>
+          <w:i/>
+          <w:iCs/>
+          <w:u w:val="single"/>
+        </w:rPr>
+        <w:t>Logic layer:</w:t>
+      </w:r>
+    </w:p>
+    <w:p>
+      <w:pPr>
+        <w:spacing w:line="240" w:lineRule="auto"/>
+      </w:pPr>
+      <w:proofErr w:type="spellStart"/>
+      <w:r>
+        <w:t>BuyRequest.cs</w:t>
+      </w:r>
+      <w:proofErr w:type="spellEnd"/>
+      <w:r>
+        <w:t>: Stores the buy</w:t>
+      </w:r>
+      <w:r>
+        <w:t xml:space="preserve"> request</w:t>
+      </w:r>
+      <w:r>
+        <w:t xml:space="preserve"> related information.</w:t>
+      </w:r>
+    </w:p>
+    <w:p>
+      <w:pPr>
+        <w:spacing w:line="240" w:lineRule="auto"/>
+      </w:pPr>
+      <w:proofErr w:type="spellStart"/>
+      <w:r>
+        <w:t>SellRequest.cs</w:t>
+      </w:r>
+      <w:proofErr w:type="spellEnd"/>
+      <w:r>
+        <w:t xml:space="preserve">: </w:t>
+      </w:r>
+      <w:r>
+        <w:t xml:space="preserve">Stores the </w:t>
+      </w:r>
+      <w:r>
+        <w:t>sell</w:t>
+      </w:r>
+      <w:r>
+        <w:t xml:space="preserve"> request</w:t>
+      </w:r>
+      <w:r>
+        <w:t xml:space="preserve"> related information.</w:t>
+      </w:r>
+    </w:p>
+    <w:p>
+      <w:pPr>
+        <w:spacing w:line="240" w:lineRule="auto"/>
+      </w:pPr>
+      <w:proofErr w:type="spellStart"/>
+      <w:r>
+        <w:t>CancelBuySellRequest.cs</w:t>
+      </w:r>
+      <w:proofErr w:type="spellEnd"/>
+      <w:r>
+        <w:t xml:space="preserve">: Stores a cancel </w:t>
+      </w:r>
+      <w:r>
+        <w:t>request related information.</w:t>
+      </w:r>
+    </w:p>
+    <w:p>
+      <w:pPr>
+        <w:spacing w:line="240" w:lineRule="auto"/>
+      </w:pPr>
+      <w:proofErr w:type="spellStart"/>
+      <w:r>
+        <w:t>QuerybuySellRequest.cs</w:t>
+      </w:r>
+      <w:proofErr w:type="spellEnd"/>
+      <w:r>
+        <w:t xml:space="preserve">: </w:t>
+      </w:r>
+      <w:r>
+        <w:t>Stores an information about ongoing request.</w:t>
+      </w:r>
+    </w:p>
+    <w:p>
+      <w:pPr>
+        <w:spacing w:line="240" w:lineRule="auto"/>
+      </w:pPr>
+      <w:proofErr w:type="spellStart"/>
+      <w:r>
+        <w:t>QueryMarketRequest.cs</w:t>
+      </w:r>
+      <w:proofErr w:type="spellEnd"/>
+      <w:r>
+        <w:t xml:space="preserve">: </w:t>
+      </w:r>
+      <w:r>
+        <w:t>St</w:t>
+      </w:r>
+      <w:r>
+        <w:t xml:space="preserve">ores </w:t>
+      </w:r>
+      <w:r>
+        <w:t xml:space="preserve">the information about </w:t>
+      </w:r>
+      <w:r>
+        <w:t>the market.</w:t>
+      </w:r>
+    </w:p>
+    <w:p>
+      <w:pPr>
+        <w:spacing w:line="240" w:lineRule="auto"/>
+      </w:pPr>
+      <w:proofErr w:type="spellStart"/>
+      <w:r>
+        <w:t>QueryUserRequest.cs</w:t>
+      </w:r>
+      <w:proofErr w:type="spellEnd"/>
+      <w:r>
+        <w:t xml:space="preserve">: </w:t>
+      </w:r>
+      <w:r>
+        <w:t xml:space="preserve">Stores the information about </w:t>
+      </w:r>
+      <w:r>
+        <w:t>the user</w:t>
+      </w:r>
+      <w:r>
+        <w:t>.</w:t>
+      </w:r>
+    </w:p>
+    <w:p>
+      <w:pPr>
+        <w:spacing w:line="240" w:lineRule="auto"/>
+      </w:pPr>
+      <w:proofErr w:type="spellStart"/>
+      <w:r>
+        <w:t>MarketClientClass.cs</w:t>
+      </w:r>
+      <w:proofErr w:type="spellEnd"/>
+      <w:r>
+        <w:t xml:space="preserve">: </w:t>
+      </w:r>
+      <w:r>
+        <w:t xml:space="preserve">In charge of </w:t>
+      </w:r>
+      <w:r>
+        <w:t>communicating with the server</w:t>
+      </w:r>
+      <w:r>
+        <w:t>.</w:t>
+      </w:r>
+    </w:p>
+    <w:p>
+      <w:pPr>
+        <w:spacing w:line="240" w:lineRule="auto"/>
+        <w:rPr>
+          <w:i/>
+          <w:iCs/>
+          <w:u w:val="single"/>
+        </w:rPr>
+      </w:pPr>
+    </w:p>
+    <w:p>
+      <w:pPr>
+        <w:spacing w:line="240" w:lineRule="auto"/>
+        <w:rPr>
+          <w:i/>
+          <w:iCs/>
+          <w:u w:val="single"/>
+        </w:rPr>
+      </w:pPr>
+      <w:r>
+        <w:rPr>
+          <w:i/>
+          <w:iCs/>
+          <w:u w:val="single"/>
+        </w:rPr>
+        <w:t>Presentation layer:</w:t>
+      </w:r>
+    </w:p>
+    <w:p>
+      <w:pPr>
+        <w:spacing w:line="240" w:lineRule="auto"/>
+      </w:pPr>
+      <w:proofErr w:type="spellStart"/>
+      <w:r>
+        <w:t>Presentation.cs</w:t>
+      </w:r>
+      <w:proofErr w:type="spellEnd"/>
+      <w:r>
+        <w:t xml:space="preserve">: </w:t>
+      </w:r>
+      <w:r>
+        <w:t>In c</w:t>
+      </w:r>
+      <w:r>
+        <w:t>harge of communicating with the user, deal with illegal input, communicates with the logic layer- and represent the results to the user.</w:t>
+      </w:r>
+    </w:p>
+    <w:p>
+      <w:pPr>
+        <w:spacing w:line="240" w:lineRule="auto"/>
+      </w:pPr>
+    </w:p>
+    <w:p>
+      <w:pPr>
+        <w:spacing w:line="240" w:lineRule="auto"/>
         <w:rPr>
           <w:sz w:val="28"/>
           <w:szCs w:val="28"/>
@@ -334,6 +840,7 @@
     </w:p>
     <w:p>
       <w:pPr>
+        <w:spacing w:line="240" w:lineRule="auto"/>
         <w:rPr>
           <w:sz w:val="28"/>
           <w:szCs w:val="28"/>
@@ -348,6 +855,9 @@
       </w:r>
     </w:p>
     <w:p>
+      <w:pPr>
+        <w:spacing w:line="240" w:lineRule="auto"/>
+      </w:pPr>
       <w:hyperlink r:id="rId5" w:history="1">
         <w:r>
           <w:rPr>
@@ -360,11 +870,6 @@
           <w:br/>
         </w:r>
       </w:hyperlink>
-    </w:p>
-    <w:p>
-      <w:pPr>
-        <w:contextualSpacing/>
-      </w:pPr>
     </w:p>
     <w:sectPr>
       <w:pgSz w:w="11909" w:h="16834"/>

</xml_diff>

<commit_message>
RENAME program >> AMA
</commit_message>
<xml_diff>
--- a/LLD.docx
+++ b/LLD.docx
@@ -1091,7 +1091,6 @@
         </w:rPr>
         <w:tab/>
       </w:r>
-      <w:proofErr w:type="spellStart"/>
       <w:r>
         <w:rPr>
           <w:sz w:val="20"/>
@@ -1100,7 +1099,6 @@
         </w:rPr>
         <w:t>IMarketClient.cs</w:t>
       </w:r>
-      <w:proofErr w:type="spellEnd"/>
     </w:p>
     <w:p>
       <w:pPr>
@@ -1142,7 +1140,6 @@
         </w:rPr>
         <w:tab/>
       </w:r>
-      <w:proofErr w:type="spellStart"/>
       <w:r>
         <w:rPr>
           <w:sz w:val="20"/>
@@ -1151,13 +1148,24 @@
         </w:rPr>
         <w:t>SimpleHTTPClient.cs</w:t>
       </w:r>
-      <w:bookmarkStart w:id="2" w:name="_GoBack"/>
-      <w:bookmarkEnd w:id="2"/>
-      <w:proofErr w:type="spellEnd"/>
+    </w:p>
+    <w:p>
+      <w:pPr>
+        <w:spacing w:line="240" w:lineRule="auto"/>
+        <w:rPr>
+          <w:i/>
+          <w:iCs/>
+          <w:u w:val="single"/>
+        </w:rPr>
+      </w:pPr>
     </w:p>
     <w:p>
       <w:pPr>
         <w:pStyle w:val="ListParagraph"/>
+        <w:numPr>
+          <w:ilvl w:val="0"/>
+          <w:numId w:val="4"/>
+        </w:numPr>
         <w:spacing w:line="240" w:lineRule="auto"/>
         <w:rPr>
           <w:sz w:val="28"/>
@@ -1165,6 +1173,25 @@
           <w:u w:val="single"/>
         </w:rPr>
       </w:pPr>
+      <w:r>
+        <w:rPr>
+          <w:sz w:val="28"/>
+          <w:szCs w:val="28"/>
+          <w:u w:val="single"/>
+        </w:rPr>
+        <w:t>Logic layer:</w:t>
+      </w:r>
+    </w:p>
+    <w:p>
+      <w:pPr>
+        <w:pStyle w:val="ListParagraph"/>
+        <w:spacing w:line="240" w:lineRule="auto"/>
+        <w:rPr>
+          <w:sz w:val="28"/>
+          <w:szCs w:val="28"/>
+          <w:u w:val="single"/>
+        </w:rPr>
+      </w:pPr>
     </w:p>
     <w:p>
       <w:pPr>
@@ -1178,81 +1205,92 @@
     </w:p>
     <w:p>
       <w:pPr>
-        <w:spacing w:line="240" w:lineRule="auto"/>
-        <w:rPr>
-          <w:i/>
-          <w:iCs/>
+        <w:pStyle w:val="ListParagraph"/>
+        <w:numPr>
+          <w:ilvl w:val="0"/>
+          <w:numId w:val="4"/>
+        </w:numPr>
+        <w:spacing w:line="240" w:lineRule="auto"/>
+        <w:rPr>
+          <w:sz w:val="28"/>
+          <w:szCs w:val="28"/>
           <w:u w:val="single"/>
         </w:rPr>
       </w:pPr>
-    </w:p>
-    <w:p>
-      <w:pPr>
-        <w:spacing w:line="240" w:lineRule="auto"/>
-        <w:rPr>
-          <w:i/>
-          <w:iCs/>
+      <w:r>
+        <w:rPr>
+          <w:sz w:val="28"/>
+          <w:szCs w:val="28"/>
           <w:u w:val="single"/>
         </w:rPr>
-      </w:pPr>
-      <w:r>
-        <w:rPr>
-          <w:i/>
-          <w:iCs/>
-          <w:u w:val="single"/>
-        </w:rPr>
-        <w:t>Logic layer:</w:t>
-      </w:r>
-    </w:p>
-    <w:p>
-      <w:pPr>
-        <w:spacing w:line="240" w:lineRule="auto"/>
-        <w:rPr>
-          <w:i/>
-          <w:iCs/>
-          <w:u w:val="single"/>
-        </w:rPr>
-      </w:pPr>
-    </w:p>
-    <w:p>
-      <w:pPr>
-        <w:spacing w:line="240" w:lineRule="auto"/>
-        <w:rPr>
-          <w:i/>
-          <w:iCs/>
-          <w:u w:val="single"/>
-        </w:rPr>
-      </w:pPr>
-    </w:p>
-    <w:p>
-      <w:pPr>
-        <w:spacing w:line="240" w:lineRule="auto"/>
-        <w:rPr>
-          <w:i/>
-          <w:iCs/>
-          <w:u w:val="single"/>
-        </w:rPr>
-      </w:pPr>
-      <w:r>
-        <w:rPr>
-          <w:i/>
-          <w:iCs/>
-          <w:u w:val="single"/>
-        </w:rPr>
         <w:t>Presentation layer:</w:t>
       </w:r>
     </w:p>
     <w:p>
       <w:pPr>
         <w:spacing w:line="240" w:lineRule="auto"/>
-      </w:pPr>
-      <w:proofErr w:type="spellStart"/>
-      <w:r>
+        <w:rPr>
+          <w:sz w:val="20"/>
+          <w:szCs w:val="20"/>
+        </w:rPr>
+      </w:pPr>
+      <w:r>
+        <w:rPr>
+          <w:sz w:val="20"/>
+          <w:szCs w:val="20"/>
+        </w:rPr>
+        <w:tab/>
+      </w:r>
+      <w:r>
+        <w:rPr>
+          <w:sz w:val="20"/>
+          <w:szCs w:val="20"/>
+        </w:rPr>
+        <w:tab/>
+      </w:r>
+      <w:r>
+        <w:rPr>
+          <w:sz w:val="20"/>
+          <w:szCs w:val="20"/>
+        </w:rPr>
         <w:t>Presentation.cs</w:t>
       </w:r>
-      <w:proofErr w:type="spellEnd"/>
-      <w:r>
-        <w:t>: In charge of communicating with the user, deal with illegal input, communicates with the logic layer- and represent the results to the user.</w:t>
+      <w:bookmarkStart w:id="2" w:name="_GoBack"/>
+      <w:bookmarkEnd w:id="2"/>
+      <w:r>
+        <w:rPr>
+          <w:sz w:val="20"/>
+          <w:szCs w:val="20"/>
+        </w:rPr>
+        <w:t xml:space="preserve">: In charge of communicating with the user, deal with illegal input, </w:t>
+      </w:r>
+      <w:r>
+        <w:rPr>
+          <w:sz w:val="20"/>
+          <w:szCs w:val="20"/>
+        </w:rPr>
+        <w:tab/>
+      </w:r>
+      <w:r>
+        <w:rPr>
+          <w:sz w:val="20"/>
+          <w:szCs w:val="20"/>
+        </w:rPr>
+        <w:tab/>
+      </w:r>
+      <w:r>
+        <w:rPr>
+          <w:sz w:val="20"/>
+          <w:szCs w:val="20"/>
+        </w:rPr>
+        <w:tab/>
+      </w:r>
+      <w:r>
+        <w:rPr>
+          <w:sz w:val="20"/>
+          <w:szCs w:val="20"/>
+        </w:rPr>
+        <w:t>communicates with the logic layer- and represent the results to the user.</w:t>
       </w:r>
     </w:p>
     <w:p>

</xml_diff>

<commit_message>
Last changes for today
</commit_message>
<xml_diff>
--- a/LLD.docx
+++ b/LLD.docx
@@ -1185,15 +1185,7 @@
           <w:sz w:val="19"/>
           <w:szCs w:val="19"/>
         </w:rPr>
-        <w:t>()</w:t>
-      </w:r>
-      <w:r>
-        <w:rPr>
-          <w:rFonts w:ascii="Consolas" w:hAnsi="Consolas" w:cs="Consolas"/>
-          <w:sz w:val="19"/>
-          <w:szCs w:val="19"/>
-        </w:rPr>
-        <w:t xml:space="preserve">: Returns a collection of </w:t>
+        <w:t xml:space="preserve">(): Returns a collection of </w:t>
       </w:r>
       <w:r>
         <w:rPr>
@@ -2111,48 +2103,40 @@
           <w:sz w:val="19"/>
           <w:szCs w:val="19"/>
         </w:rPr>
-        <w:t xml:space="preserve"> e)</w:t>
-      </w:r>
+        <w:t xml:space="preserve"> e): Commit a sell request.</w:t>
+      </w:r>
+    </w:p>
+    <w:p>
+      <w:pPr>
+        <w:pStyle w:val="a5"/>
+        <w:spacing w:line="240" w:lineRule="auto"/>
+        <w:rPr>
+          <w:sz w:val="20"/>
+          <w:szCs w:val="20"/>
+        </w:rPr>
+      </w:pPr>
+      <w:r>
+        <w:rPr>
+          <w:sz w:val="20"/>
+          <w:szCs w:val="20"/>
+        </w:rPr>
+        <w:tab/>
+      </w:r>
+      <w:r>
+        <w:rPr>
+          <w:sz w:val="20"/>
+          <w:szCs w:val="20"/>
+        </w:rPr>
+        <w:tab/>
+      </w:r>
+      <w:proofErr w:type="spellStart"/>
       <w:r>
         <w:rPr>
           <w:rFonts w:ascii="Consolas" w:hAnsi="Consolas" w:cs="Consolas"/>
           <w:sz w:val="19"/>
           <w:szCs w:val="19"/>
         </w:rPr>
-        <w:t>: Commit a sell request.</w:t>
-      </w:r>
-    </w:p>
-    <w:p>
-      <w:pPr>
-        <w:pStyle w:val="a5"/>
-        <w:spacing w:line="240" w:lineRule="auto"/>
-        <w:rPr>
-          <w:sz w:val="20"/>
-          <w:szCs w:val="20"/>
-        </w:rPr>
-      </w:pPr>
-      <w:r>
-        <w:rPr>
-          <w:sz w:val="20"/>
-          <w:szCs w:val="20"/>
-        </w:rPr>
-        <w:tab/>
-      </w:r>
-      <w:r>
-        <w:rPr>
-          <w:sz w:val="20"/>
-          <w:szCs w:val="20"/>
-        </w:rPr>
-        <w:tab/>
-      </w:r>
-      <w:proofErr w:type="spellStart"/>
-      <w:r>
-        <w:rPr>
-          <w:rFonts w:ascii="Consolas" w:hAnsi="Consolas" w:cs="Consolas"/>
-          <w:sz w:val="19"/>
-          <w:szCs w:val="19"/>
-        </w:rPr>
-        <w:t>Button_Click</w:t>
+        <w:t>CancelRequestButton_Click</w:t>
       </w:r>
       <w:proofErr w:type="spellEnd"/>
       <w:r>
@@ -2199,6 +2183,8 @@
         </w:rPr>
         <w:t xml:space="preserve"> e)</w:t>
       </w:r>
+      <w:bookmarkStart w:id="2" w:name="_GoBack"/>
+      <w:bookmarkEnd w:id="2"/>
       <w:r>
         <w:rPr>
           <w:rFonts w:ascii="Consolas" w:hAnsi="Consolas" w:cs="Consolas"/>
@@ -2215,8 +2201,6 @@
         </w:rPr>
         <w:t>Deletes a pending from the server.</w:t>
       </w:r>
-      <w:bookmarkStart w:id="2" w:name="_GoBack"/>
-      <w:bookmarkEnd w:id="2"/>
       <w:r>
         <w:rPr>
           <w:sz w:val="20"/>
@@ -3229,6 +3213,7 @@
     <w:lsdException w:name="HTML Sample" w:semiHidden="1" w:unhideWhenUsed="1"/>
     <w:lsdException w:name="HTML Typewriter" w:semiHidden="1" w:unhideWhenUsed="1"/>
     <w:lsdException w:name="HTML Variable" w:semiHidden="1" w:unhideWhenUsed="1"/>
+    <w:lsdException w:name="Normal Table" w:semiHidden="1" w:unhideWhenUsed="1"/>
     <w:lsdException w:name="annotation subject" w:semiHidden="1" w:unhideWhenUsed="1"/>
     <w:lsdException w:name="No List" w:semiHidden="1" w:unhideWhenUsed="1"/>
     <w:lsdException w:name="Outline List 1" w:semiHidden="1" w:unhideWhenUsed="1"/>
@@ -3273,6 +3258,7 @@
     <w:lsdException w:name="Table Professional" w:semiHidden="1" w:unhideWhenUsed="1"/>
     <w:lsdException w:name="Table Subtle 1" w:semiHidden="1" w:unhideWhenUsed="1"/>
     <w:lsdException w:name="Table Subtle 2" w:semiHidden="1" w:unhideWhenUsed="1"/>
+    <w:lsdException w:name="Table Web 1" w:semiHidden="1" w:unhideWhenUsed="1"/>
     <w:lsdException w:name="Table Web 2" w:semiHidden="1" w:unhideWhenUsed="1"/>
     <w:lsdException w:name="Table Web 3" w:semiHidden="1" w:unhideWhenUsed="1"/>
     <w:lsdException w:name="Balloon Text" w:semiHidden="1" w:unhideWhenUsed="1"/>

</xml_diff>

<commit_message>
keeping design LLd doc
</commit_message>
<xml_diff>
--- a/LLD.docx
+++ b/LLD.docx
@@ -683,7 +683,7 @@
         <w:rPr>
           <w:sz w:val="28"/>
           <w:szCs w:val="28"/>
-          <w:u w:val="single"/>
+          <w14:reflection w14:blurRad="6350" w14:stA="50000" w14:stPos="0" w14:endA="300" w14:endPos="50000" w14:dist="29997" w14:dir="5400000" w14:fadeDir="5400000" w14:sx="100000" w14:sy="-100000" w14:kx="0" w14:ky="0" w14:algn="bl"/>
         </w:rPr>
       </w:pPr>
       <w:bookmarkStart w:id="1" w:name="_hkpbv1t5gnvv" w:colFirst="0" w:colLast="0"/>
@@ -692,7 +692,7 @@
         <w:rPr>
           <w:sz w:val="28"/>
           <w:szCs w:val="28"/>
-          <w:u w:val="single"/>
+          <w14:reflection w14:blurRad="6350" w14:stA="50000" w14:stPos="0" w14:endA="300" w14:endPos="50000" w14:dist="29997" w14:dir="5400000" w14:fadeDir="5400000" w14:sx="100000" w14:sy="-100000" w14:kx="0" w14:ky="0" w14:algn="bl"/>
         </w:rPr>
         <w:t>Data layer:</w:t>
       </w:r>
@@ -708,16 +708,38 @@
         <w:rPr>
           <w:i/>
           <w:iCs/>
+          <w:color w:val="000000" w:themeColor="text1"/>
           <w:sz w:val="24"/>
           <w:szCs w:val="24"/>
+          <w14:shadow w14:blurRad="38100" w14:dist="19050" w14:dir="2700000" w14:sx="100000" w14:sy="100000" w14:kx="0" w14:ky="0" w14:algn="tl">
+            <w14:schemeClr w14:val="dk1">
+              <w14:alpha w14:val="60000"/>
+            </w14:schemeClr>
+          </w14:shadow>
+          <w14:textOutline w14:w="0" w14:cap="flat" w14:cmpd="sng" w14:algn="ctr">
+            <w14:noFill/>
+            <w14:prstDash w14:val="solid"/>
+            <w14:round/>
+          </w14:textOutline>
         </w:rPr>
       </w:pPr>
       <w:r>
         <w:rPr>
           <w:i/>
           <w:iCs/>
+          <w:color w:val="000000" w:themeColor="text1"/>
           <w:sz w:val="24"/>
           <w:szCs w:val="24"/>
+          <w14:shadow w14:blurRad="38100" w14:dist="19050" w14:dir="2700000" w14:sx="100000" w14:sy="100000" w14:kx="0" w14:ky="0" w14:algn="tl">
+            <w14:schemeClr w14:val="dk1">
+              <w14:alpha w14:val="60000"/>
+            </w14:schemeClr>
+          </w14:shadow>
+          <w14:textOutline w14:w="0" w14:cap="flat" w14:cmpd="sng" w14:algn="ctr">
+            <w14:noFill/>
+            <w14:prstDash w14:val="solid"/>
+            <w14:round/>
+          </w14:textOutline>
         </w:rPr>
         <w:t>DataEntries</w:t>
       </w:r>
@@ -743,6 +765,12 @@
         <w:rPr>
           <w:sz w:val="20"/>
           <w:szCs w:val="20"/>
+          <w14:glow w14:rad="63500">
+            <w14:schemeClr w14:val="accent5">
+              <w14:alpha w14:val="60000"/>
+              <w14:satMod w14:val="175000"/>
+            </w14:schemeClr>
+          </w14:glow>
         </w:rPr>
         <w:t>AllDataRequest.cs</w:t>
       </w:r>
@@ -751,8 +779,21 @@
         <w:rPr>
           <w:sz w:val="20"/>
           <w:szCs w:val="20"/>
-        </w:rPr>
-        <w:t xml:space="preserve">: </w:t>
+          <w14:glow w14:rad="63500">
+            <w14:schemeClr w14:val="accent5">
+              <w14:alpha w14:val="60000"/>
+              <w14:satMod w14:val="175000"/>
+            </w14:schemeClr>
+          </w14:glow>
+        </w:rPr>
+        <w:t>:</w:t>
+      </w:r>
+      <w:r>
+        <w:rPr>
+          <w:sz w:val="20"/>
+          <w:szCs w:val="20"/>
+        </w:rPr>
+        <w:t xml:space="preserve"> </w:t>
       </w:r>
       <w:r>
         <w:rPr>
@@ -797,6 +838,12 @@
         <w:rPr>
           <w:sz w:val="20"/>
           <w:szCs w:val="20"/>
+          <w14:glow w14:rad="63500">
+            <w14:schemeClr w14:val="accent5">
+              <w14:alpha w14:val="60000"/>
+              <w14:satMod w14:val="175000"/>
+            </w14:schemeClr>
+          </w14:glow>
         </w:rPr>
         <w:t>AllMarketRequest.cs</w:t>
       </w:r>
@@ -805,8 +852,21 @@
         <w:rPr>
           <w:sz w:val="20"/>
           <w:szCs w:val="20"/>
-        </w:rPr>
-        <w:t xml:space="preserve">: Holds for all the commodities </w:t>
+          <w14:glow w14:rad="63500">
+            <w14:schemeClr w14:val="accent5">
+              <w14:alpha w14:val="60000"/>
+              <w14:satMod w14:val="175000"/>
+            </w14:schemeClr>
+          </w14:glow>
+        </w:rPr>
+        <w:t>:</w:t>
+      </w:r>
+      <w:r>
+        <w:rPr>
+          <w:sz w:val="20"/>
+          <w:szCs w:val="20"/>
+        </w:rPr>
+        <w:t xml:space="preserve"> Holds for all the commodities </w:t>
       </w:r>
       <w:r>
         <w:rPr>
@@ -843,8 +903,21 @@
         <w:rPr>
           <w:sz w:val="20"/>
           <w:szCs w:val="20"/>
-        </w:rPr>
-        <w:t>MarketBuySell.cs: Stores the buy or sell response from the server.</w:t>
+          <w14:glow w14:rad="63500">
+            <w14:schemeClr w14:val="accent5">
+              <w14:alpha w14:val="60000"/>
+              <w14:satMod w14:val="175000"/>
+            </w14:schemeClr>
+          </w14:glow>
+        </w:rPr>
+        <w:t>MarketBuySell.cs:</w:t>
+      </w:r>
+      <w:r>
+        <w:rPr>
+          <w:sz w:val="20"/>
+          <w:szCs w:val="20"/>
+        </w:rPr>
+        <w:t xml:space="preserve"> Stores the buy or sell response from the server.</w:t>
       </w:r>
     </w:p>
     <w:p>
@@ -867,8 +940,21 @@
         <w:rPr>
           <w:sz w:val="20"/>
           <w:szCs w:val="20"/>
-        </w:rPr>
-        <w:t>MarketCommodityOffer.cs: Stores Ask price and Bid price.</w:t>
+          <w14:glow w14:rad="63500">
+            <w14:schemeClr w14:val="accent5">
+              <w14:alpha w14:val="60000"/>
+              <w14:satMod w14:val="175000"/>
+            </w14:schemeClr>
+          </w14:glow>
+        </w:rPr>
+        <w:t>MarketCommodityOffer.cs:</w:t>
+      </w:r>
+      <w:r>
+        <w:rPr>
+          <w:sz w:val="20"/>
+          <w:szCs w:val="20"/>
+        </w:rPr>
+        <w:t xml:space="preserve"> Stores Ask price and Bid price.</w:t>
       </w:r>
     </w:p>
     <w:p>
@@ -891,8 +977,21 @@
         <w:rPr>
           <w:sz w:val="20"/>
           <w:szCs w:val="20"/>
-        </w:rPr>
-        <w:t>MarketItemQuery.cs: Stores the Data of active buy or sell request.</w:t>
+          <w14:glow w14:rad="63500">
+            <w14:schemeClr w14:val="accent5">
+              <w14:alpha w14:val="60000"/>
+              <w14:satMod w14:val="175000"/>
+            </w14:schemeClr>
+          </w14:glow>
+        </w:rPr>
+        <w:t>MarketItemQuery.cs:</w:t>
+      </w:r>
+      <w:r>
+        <w:rPr>
+          <w:sz w:val="20"/>
+          <w:szCs w:val="20"/>
+        </w:rPr>
+        <w:t xml:space="preserve"> Stores the Data of active buy or sell request.</w:t>
       </w:r>
     </w:p>
     <w:p>
@@ -915,8 +1014,21 @@
         <w:rPr>
           <w:sz w:val="20"/>
           <w:szCs w:val="20"/>
-        </w:rPr>
-        <w:t>MarketUserData.cs: Stores the current state of the user.</w:t>
+          <w14:glow w14:rad="63500">
+            <w14:schemeClr w14:val="accent5">
+              <w14:alpha w14:val="60000"/>
+              <w14:satMod w14:val="175000"/>
+            </w14:schemeClr>
+          </w14:glow>
+        </w:rPr>
+        <w:t>MarketUserData.cs:</w:t>
+      </w:r>
+      <w:r>
+        <w:rPr>
+          <w:sz w:val="20"/>
+          <w:szCs w:val="20"/>
+        </w:rPr>
+        <w:t xml:space="preserve"> Stores the current state of the user.</w:t>
       </w:r>
     </w:p>
     <w:p>
@@ -940,6 +1052,12 @@
         <w:rPr>
           <w:sz w:val="20"/>
           <w:szCs w:val="20"/>
+          <w14:glow w14:rad="63500">
+            <w14:schemeClr w14:val="accent5">
+              <w14:alpha w14:val="60000"/>
+              <w14:satMod w14:val="175000"/>
+            </w14:schemeClr>
+          </w14:glow>
         </w:rPr>
         <w:t>MarketUserRequests.cs</w:t>
       </w:r>
@@ -969,8 +1087,19 @@
         <w:rPr>
           <w:i/>
           <w:iCs/>
+          <w:color w:val="000000" w:themeColor="text1"/>
           <w:sz w:val="24"/>
           <w:szCs w:val="24"/>
+          <w14:shadow w14:blurRad="38100" w14:dist="19050" w14:dir="2700000" w14:sx="100000" w14:sy="100000" w14:kx="0" w14:ky="0" w14:algn="tl">
+            <w14:schemeClr w14:val="dk1">
+              <w14:alpha w14:val="60000"/>
+            </w14:schemeClr>
+          </w14:shadow>
+          <w14:textOutline w14:w="0" w14:cap="flat" w14:cmpd="sng" w14:algn="ctr">
+            <w14:noFill/>
+            <w14:prstDash w14:val="solid"/>
+            <w14:round/>
+          </w14:textOutline>
         </w:rPr>
       </w:pPr>
       <w:proofErr w:type="spellStart"/>
@@ -978,8 +1107,19 @@
         <w:rPr>
           <w:i/>
           <w:iCs/>
+          <w:color w:val="000000" w:themeColor="text1"/>
           <w:sz w:val="24"/>
           <w:szCs w:val="24"/>
+          <w14:shadow w14:blurRad="38100" w14:dist="19050" w14:dir="2700000" w14:sx="100000" w14:sy="100000" w14:kx="0" w14:ky="0" w14:algn="tl">
+            <w14:schemeClr w14:val="dk1">
+              <w14:alpha w14:val="60000"/>
+            </w14:schemeClr>
+          </w14:shadow>
+          <w14:textOutline w14:w="0" w14:cap="flat" w14:cmpd="sng" w14:algn="ctr">
+            <w14:noFill/>
+            <w14:prstDash w14:val="solid"/>
+            <w14:round/>
+          </w14:textOutline>
         </w:rPr>
         <w:t>MarketRequests</w:t>
       </w:r>
@@ -1001,8 +1141,21 @@
         <w:rPr>
           <w:sz w:val="20"/>
           <w:szCs w:val="20"/>
-        </w:rPr>
-        <w:t>BuyRequest.cs: Stores the buy request related information.</w:t>
+          <w14:glow w14:rad="63500">
+            <w14:schemeClr w14:val="accent5">
+              <w14:alpha w14:val="60000"/>
+              <w14:satMod w14:val="175000"/>
+            </w14:schemeClr>
+          </w14:glow>
+        </w:rPr>
+        <w:t>BuyRequest.cs:</w:t>
+      </w:r>
+      <w:r>
+        <w:rPr>
+          <w:sz w:val="20"/>
+          <w:szCs w:val="20"/>
+        </w:rPr>
+        <w:t xml:space="preserve"> Stores the buy request related information.</w:t>
       </w:r>
     </w:p>
     <w:p>
@@ -1025,8 +1178,21 @@
         <w:rPr>
           <w:sz w:val="20"/>
           <w:szCs w:val="20"/>
-        </w:rPr>
-        <w:t>SellRequest.cs: Stores the sell request related information.</w:t>
+          <w14:glow w14:rad="63500">
+            <w14:schemeClr w14:val="accent5">
+              <w14:alpha w14:val="60000"/>
+              <w14:satMod w14:val="175000"/>
+            </w14:schemeClr>
+          </w14:glow>
+        </w:rPr>
+        <w:t>SellRequest.cs:</w:t>
+      </w:r>
+      <w:r>
+        <w:rPr>
+          <w:sz w:val="20"/>
+          <w:szCs w:val="20"/>
+        </w:rPr>
+        <w:t xml:space="preserve"> Stores the sell request related information.</w:t>
       </w:r>
     </w:p>
     <w:p>
@@ -1049,8 +1215,21 @@
         <w:rPr>
           <w:sz w:val="20"/>
           <w:szCs w:val="20"/>
-        </w:rPr>
-        <w:t>CancelBuySellRequest.cs: Stores a cancel request related information.</w:t>
+          <w14:glow w14:rad="63500">
+            <w14:schemeClr w14:val="accent5">
+              <w14:alpha w14:val="60000"/>
+              <w14:satMod w14:val="175000"/>
+            </w14:schemeClr>
+          </w14:glow>
+        </w:rPr>
+        <w:t>CancelBuySellRequest.cs:</w:t>
+      </w:r>
+      <w:r>
+        <w:rPr>
+          <w:sz w:val="20"/>
+          <w:szCs w:val="20"/>
+        </w:rPr>
+        <w:t xml:space="preserve"> Stores a cancel request related information.</w:t>
       </w:r>
     </w:p>
     <w:p>
@@ -1073,8 +1252,21 @@
         <w:rPr>
           <w:sz w:val="20"/>
           <w:szCs w:val="20"/>
-        </w:rPr>
-        <w:t>QuerybuySellRequest.cs: Stores an information about ongoing request.</w:t>
+          <w14:glow w14:rad="63500">
+            <w14:schemeClr w14:val="accent5">
+              <w14:alpha w14:val="60000"/>
+              <w14:satMod w14:val="175000"/>
+            </w14:schemeClr>
+          </w14:glow>
+        </w:rPr>
+        <w:t>QuerybuySellRequest.cs:</w:t>
+      </w:r>
+      <w:r>
+        <w:rPr>
+          <w:sz w:val="20"/>
+          <w:szCs w:val="20"/>
+        </w:rPr>
+        <w:t xml:space="preserve"> Stores an information about ongoing request.</w:t>
       </w:r>
     </w:p>
     <w:p>
@@ -1097,8 +1289,21 @@
         <w:rPr>
           <w:sz w:val="20"/>
           <w:szCs w:val="20"/>
-        </w:rPr>
-        <w:t>QueryMarketRequest.cs: Stores the information about the market.</w:t>
+          <w14:glow w14:rad="63500">
+            <w14:schemeClr w14:val="accent5">
+              <w14:alpha w14:val="60000"/>
+              <w14:satMod w14:val="175000"/>
+            </w14:schemeClr>
+          </w14:glow>
+        </w:rPr>
+        <w:t>QueryMarketRequest.cs:</w:t>
+      </w:r>
+      <w:r>
+        <w:rPr>
+          <w:sz w:val="20"/>
+          <w:szCs w:val="20"/>
+        </w:rPr>
+        <w:t xml:space="preserve"> Stores the information about the market.</w:t>
       </w:r>
     </w:p>
     <w:p>
@@ -1121,8 +1326,21 @@
         <w:rPr>
           <w:sz w:val="20"/>
           <w:szCs w:val="20"/>
-        </w:rPr>
-        <w:t>QueryUserRequest.cs: Stores the information about the user.</w:t>
+          <w14:glow w14:rad="63500">
+            <w14:schemeClr w14:val="accent5">
+              <w14:alpha w14:val="60000"/>
+              <w14:satMod w14:val="175000"/>
+            </w14:schemeClr>
+          </w14:glow>
+        </w:rPr>
+        <w:t>QueryUserRequest.cs:</w:t>
+      </w:r>
+      <w:r>
+        <w:rPr>
+          <w:sz w:val="20"/>
+          <w:szCs w:val="20"/>
+        </w:rPr>
+        <w:t xml:space="preserve"> Stores the information about the user.</w:t>
       </w:r>
     </w:p>
     <w:p>
@@ -1146,6 +1364,12 @@
         <w:rPr>
           <w:sz w:val="20"/>
           <w:szCs w:val="20"/>
+          <w14:glow w14:rad="63500">
+            <w14:schemeClr w14:val="accent5">
+              <w14:alpha w14:val="60000"/>
+              <w14:satMod w14:val="175000"/>
+            </w14:schemeClr>
+          </w14:glow>
         </w:rPr>
         <w:t>QueryUserRequests.cs</w:t>
       </w:r>
@@ -1154,6 +1378,12 @@
         <w:rPr>
           <w:sz w:val="20"/>
           <w:szCs w:val="20"/>
+          <w14:glow w14:rad="63500">
+            <w14:schemeClr w14:val="accent5">
+              <w14:alpha w14:val="60000"/>
+              <w14:satMod w14:val="175000"/>
+            </w14:schemeClr>
+          </w14:glow>
         </w:rPr>
         <w:t xml:space="preserve">: </w:t>
       </w:r>
@@ -1214,9 +1444,34 @@
         <w:rPr>
           <w:sz w:val="20"/>
           <w:szCs w:val="20"/>
-        </w:rPr>
-        <w:t>MarketClientClass.cs: In charge of communicating with the server.</w:t>
-      </w:r>
+          <w14:glow w14:rad="63500">
+            <w14:schemeClr w14:val="accent5">
+              <w14:alpha w14:val="60000"/>
+              <w14:satMod w14:val="175000"/>
+            </w14:schemeClr>
+          </w14:glow>
+        </w:rPr>
+        <w:t>MarketClientClass.cs:</w:t>
+      </w:r>
+      <w:r>
+        <w:rPr>
+          <w:sz w:val="20"/>
+          <w:szCs w:val="20"/>
+        </w:rPr>
+        <w:t xml:space="preserve"> In charge of communicating with the server.</w:t>
+      </w:r>
+    </w:p>
+    <w:p>
+      <w:pPr>
+        <w:pStyle w:val="ListParagraph"/>
+        <w:spacing w:line="240" w:lineRule="auto"/>
+        <w:rPr>
+          <w:sz w:val="20"/>
+          <w:szCs w:val="20"/>
+        </w:rPr>
+      </w:pPr>
+      <w:bookmarkStart w:id="2" w:name="_GoBack"/>
+      <w:bookmarkEnd w:id="2"/>
     </w:p>
     <w:p>
       <w:pPr>
@@ -1237,17 +1492,40 @@
         </w:numPr>
         <w:spacing w:line="240" w:lineRule="auto"/>
         <w:rPr>
-          <w:sz w:val="20"/>
-          <w:szCs w:val="20"/>
+          <w:color w:val="000000" w:themeColor="text1"/>
+          <w:sz w:val="20"/>
+          <w:szCs w:val="20"/>
+          <w14:shadow w14:blurRad="38100" w14:dist="19050" w14:dir="2700000" w14:sx="100000" w14:sy="100000" w14:kx="0" w14:ky="0" w14:algn="tl">
+            <w14:schemeClr w14:val="dk1">
+              <w14:alpha w14:val="60000"/>
+            </w14:schemeClr>
+          </w14:shadow>
+          <w14:textOutline w14:w="0" w14:cap="flat" w14:cmpd="sng" w14:algn="ctr">
+            <w14:noFill/>
+            <w14:prstDash w14:val="solid"/>
+            <w14:round/>
+          </w14:textOutline>
         </w:rPr>
       </w:pPr>
       <w:r>
         <w:rPr>
           <w:i/>
           <w:iCs/>
+          <w:color w:val="000000" w:themeColor="text1"/>
           <w:sz w:val="24"/>
           <w:szCs w:val="24"/>
-        </w:rPr>
+          <w14:shadow w14:blurRad="38100" w14:dist="19050" w14:dir="2700000" w14:sx="100000" w14:sy="100000" w14:kx="0" w14:ky="0" w14:algn="tl">
+            <w14:schemeClr w14:val="dk1">
+              <w14:alpha w14:val="60000"/>
+            </w14:schemeClr>
+          </w14:shadow>
+          <w14:textOutline w14:w="0" w14:cap="flat" w14:cmpd="sng" w14:algn="ctr">
+            <w14:noFill/>
+            <w14:prstDash w14:val="solid"/>
+            <w14:round/>
+          </w14:textOutline>
+        </w:rPr>
+        <w:lastRenderedPageBreak/>
         <w:t>Loggers</w:t>
       </w:r>
     </w:p>
@@ -1272,6 +1550,12 @@
         <w:rPr>
           <w:sz w:val="20"/>
           <w:szCs w:val="20"/>
+          <w14:glow w14:rad="63500">
+            <w14:schemeClr w14:val="accent5">
+              <w14:alpha w14:val="60000"/>
+              <w14:satMod w14:val="175000"/>
+            </w14:schemeClr>
+          </w14:glow>
         </w:rPr>
         <w:t>HistoryLogger.cs</w:t>
       </w:r>
@@ -1280,8 +1564,21 @@
         <w:rPr>
           <w:sz w:val="20"/>
           <w:szCs w:val="20"/>
-        </w:rPr>
-        <w:t>: In charge of writing to the history file.</w:t>
+          <w14:glow w14:rad="63500">
+            <w14:schemeClr w14:val="accent5">
+              <w14:alpha w14:val="60000"/>
+              <w14:satMod w14:val="175000"/>
+            </w14:schemeClr>
+          </w14:glow>
+        </w:rPr>
+        <w:t>:</w:t>
+      </w:r>
+      <w:r>
+        <w:rPr>
+          <w:sz w:val="20"/>
+          <w:szCs w:val="20"/>
+        </w:rPr>
+        <w:t xml:space="preserve"> In charge of writing to the history file.</w:t>
       </w:r>
     </w:p>
     <w:p>
@@ -1311,6 +1608,8 @@
       <w:proofErr w:type="gramStart"/>
       <w:r>
         <w:rPr>
+          <w:i/>
+          <w:iCs/>
           <w:sz w:val="20"/>
           <w:szCs w:val="20"/>
         </w:rPr>
@@ -1319,6 +1618,8 @@
       <w:proofErr w:type="spellEnd"/>
       <w:r>
         <w:rPr>
+          <w:i/>
+          <w:iCs/>
           <w:sz w:val="20"/>
           <w:szCs w:val="20"/>
         </w:rPr>
@@ -1328,6 +1629,8 @@
       <w:proofErr w:type="gramEnd"/>
       <w:r>
         <w:rPr>
+          <w:i/>
+          <w:iCs/>
           <w:sz w:val="20"/>
           <w:szCs w:val="20"/>
         </w:rPr>
@@ -1336,6 +1639,8 @@
       <w:proofErr w:type="spellEnd"/>
       <w:r>
         <w:rPr>
+          <w:i/>
+          <w:iCs/>
           <w:sz w:val="20"/>
           <w:szCs w:val="20"/>
         </w:rPr>
@@ -1344,6 +1649,8 @@
       <w:proofErr w:type="spellStart"/>
       <w:r>
         <w:rPr>
+          <w:i/>
+          <w:iCs/>
           <w:sz w:val="20"/>
           <w:szCs w:val="20"/>
         </w:rPr>
@@ -1352,6 +1659,8 @@
       <w:proofErr w:type="spellEnd"/>
       <w:r>
         <w:rPr>
+          <w:i/>
+          <w:iCs/>
           <w:sz w:val="20"/>
           <w:szCs w:val="20"/>
         </w:rPr>
@@ -1360,6 +1669,8 @@
       <w:proofErr w:type="spellStart"/>
       <w:r>
         <w:rPr>
+          <w:i/>
+          <w:iCs/>
           <w:sz w:val="20"/>
           <w:szCs w:val="20"/>
         </w:rPr>
@@ -1368,6 +1679,8 @@
       <w:proofErr w:type="spellEnd"/>
       <w:r>
         <w:rPr>
+          <w:i/>
+          <w:iCs/>
           <w:sz w:val="20"/>
           <w:szCs w:val="20"/>
         </w:rPr>
@@ -1376,6 +1689,8 @@
       <w:proofErr w:type="spellStart"/>
       <w:r>
         <w:rPr>
+          <w:i/>
+          <w:iCs/>
           <w:sz w:val="20"/>
           <w:szCs w:val="20"/>
         </w:rPr>
@@ -1384,6 +1699,8 @@
       <w:proofErr w:type="spellEnd"/>
       <w:r>
         <w:rPr>
+          <w:i/>
+          <w:iCs/>
           <w:sz w:val="20"/>
           <w:szCs w:val="20"/>
         </w:rPr>
@@ -1392,6 +1709,8 @@
       <w:proofErr w:type="spellStart"/>
       <w:r>
         <w:rPr>
+          <w:i/>
+          <w:iCs/>
           <w:sz w:val="20"/>
           <w:szCs w:val="20"/>
         </w:rPr>
@@ -1400,17 +1719,19 @@
       <w:proofErr w:type="spellEnd"/>
       <w:r>
         <w:rPr>
-          <w:sz w:val="20"/>
-          <w:szCs w:val="20"/>
-        </w:rPr>
-        <w:t xml:space="preserve"> amount)</w:t>
-      </w:r>
-      <w:r>
-        <w:rPr>
-          <w:sz w:val="20"/>
-          <w:szCs w:val="20"/>
-        </w:rPr>
-        <w:t xml:space="preserve">: </w:t>
+          <w:i/>
+          <w:iCs/>
+          <w:sz w:val="20"/>
+          <w:szCs w:val="20"/>
+        </w:rPr>
+        <w:t xml:space="preserve"> amount):</w:t>
+      </w:r>
+      <w:r>
+        <w:rPr>
+          <w:sz w:val="20"/>
+          <w:szCs w:val="20"/>
+        </w:rPr>
+        <w:t xml:space="preserve"> </w:t>
       </w:r>
       <w:r>
         <w:rPr>
@@ -1455,6 +1776,8 @@
       <w:proofErr w:type="gramStart"/>
       <w:r>
         <w:rPr>
+          <w:i/>
+          <w:iCs/>
           <w:sz w:val="20"/>
           <w:szCs w:val="20"/>
         </w:rPr>
@@ -1463,6 +1786,8 @@
       <w:proofErr w:type="spellEnd"/>
       <w:r>
         <w:rPr>
+          <w:i/>
+          <w:iCs/>
           <w:sz w:val="20"/>
           <w:szCs w:val="20"/>
         </w:rPr>
@@ -1471,10 +1796,19 @@
       <w:proofErr w:type="gramEnd"/>
       <w:r>
         <w:rPr>
-          <w:sz w:val="20"/>
-          <w:szCs w:val="20"/>
-        </w:rPr>
-        <w:t>): Returns a collection of records from the history file.</w:t>
+          <w:i/>
+          <w:iCs/>
+          <w:sz w:val="20"/>
+          <w:szCs w:val="20"/>
+        </w:rPr>
+        <w:t>):</w:t>
+      </w:r>
+      <w:r>
+        <w:rPr>
+          <w:sz w:val="20"/>
+          <w:szCs w:val="20"/>
+        </w:rPr>
+        <w:t xml:space="preserve"> Returns a collection of records from the history file.</w:t>
       </w:r>
     </w:p>
     <w:p>
@@ -1509,14 +1843,14 @@
         <w:rPr>
           <w:sz w:val="28"/>
           <w:szCs w:val="28"/>
-          <w:u w:val="single"/>
+          <w14:reflection w14:blurRad="6350" w14:stA="50000" w14:stPos="0" w14:endA="300" w14:endPos="50000" w14:dist="29997" w14:dir="5400000" w14:fadeDir="5400000" w14:sx="100000" w14:sy="-100000" w14:kx="0" w14:ky="0" w14:algn="bl"/>
         </w:rPr>
       </w:pPr>
       <w:r>
         <w:rPr>
           <w:sz w:val="28"/>
           <w:szCs w:val="28"/>
-          <w:u w:val="single"/>
+          <w14:reflection w14:blurRad="6350" w14:stA="50000" w14:stPos="0" w14:endA="300" w14:endPos="50000" w14:dist="29997" w14:dir="5400000" w14:fadeDir="5400000" w14:sx="100000" w14:sy="-100000" w14:kx="0" w14:ky="0" w14:algn="bl"/>
         </w:rPr>
         <w:t>Logic layer:</w:t>
       </w:r>
@@ -1541,6 +1875,12 @@
         <w:rPr>
           <w:sz w:val="20"/>
           <w:szCs w:val="20"/>
+          <w14:glow w14:rad="63500">
+            <w14:schemeClr w14:val="accent5">
+              <w14:alpha w14:val="60000"/>
+              <w14:satMod w14:val="175000"/>
+            </w14:schemeClr>
+          </w14:glow>
         </w:rPr>
         <w:t>AMA.cs</w:t>
       </w:r>
@@ -1548,6 +1888,12 @@
         <w:rPr>
           <w:sz w:val="20"/>
           <w:szCs w:val="20"/>
+          <w14:glow w14:rad="63500">
+            <w14:schemeClr w14:val="accent5">
+              <w14:alpha w14:val="60000"/>
+              <w14:satMod w14:val="175000"/>
+            </w14:schemeClr>
+          </w14:glow>
         </w:rPr>
         <w:t xml:space="preserve">: </w:t>
       </w:r>
@@ -1800,14 +2146,39 @@
           <w:szCs w:val="20"/>
         </w:rPr>
         <w:tab/>
+      </w:r>
+      <w:r>
+        <w:rPr>
+          <w:sz w:val="20"/>
+          <w:szCs w:val="20"/>
+          <w14:glow w14:rad="63500">
+            <w14:schemeClr w14:val="accent5">
+              <w14:alpha w14:val="60000"/>
+              <w14:satMod w14:val="175000"/>
+            </w14:schemeClr>
+          </w14:glow>
+        </w:rPr>
         <w:t>UserAsksLink.cs</w:t>
       </w:r>
       <w:r>
         <w:rPr>
           <w:sz w:val="20"/>
           <w:szCs w:val="20"/>
-        </w:rPr>
-        <w:t xml:space="preserve">: In case the user choose the UserAMA, he insert the system </w:t>
+          <w14:glow w14:rad="63500">
+            <w14:schemeClr w14:val="accent5">
+              <w14:alpha w14:val="60000"/>
+              <w14:satMod w14:val="175000"/>
+            </w14:schemeClr>
+          </w14:glow>
+        </w:rPr>
+        <w:t>:</w:t>
+      </w:r>
+      <w:r>
+        <w:rPr>
+          <w:sz w:val="20"/>
+          <w:szCs w:val="20"/>
+        </w:rPr>
+        <w:t xml:space="preserve"> In case the user choose the UserAMA, he insert the system </w:t>
       </w:r>
       <w:r>
         <w:rPr>
@@ -1937,7 +2308,7 @@
         <w:rPr>
           <w:sz w:val="28"/>
           <w:szCs w:val="28"/>
-          <w:u w:val="single"/>
+          <w14:reflection w14:blurRad="6350" w14:stA="50000" w14:stPos="0" w14:endA="300" w14:endPos="50000" w14:dist="29997" w14:dir="5400000" w14:fadeDir="5400000" w14:sx="100000" w14:sy="-100000" w14:kx="0" w14:ky="0" w14:algn="bl"/>
         </w:rPr>
         <w:t>WPF_App</w:t>
       </w:r>
@@ -1963,6 +2334,12 @@
         <w:rPr>
           <w:sz w:val="20"/>
           <w:szCs w:val="20"/>
+          <w14:glow w14:rad="63500">
+            <w14:schemeClr w14:val="accent5">
+              <w14:alpha w14:val="60000"/>
+              <w14:satMod w14:val="175000"/>
+            </w14:schemeClr>
+          </w14:glow>
         </w:rPr>
         <w:t>MainWindow.xaml</w:t>
       </w:r>
@@ -1971,8 +2348,21 @@
         <w:rPr>
           <w:sz w:val="20"/>
           <w:szCs w:val="20"/>
-        </w:rPr>
-        <w:t>: the GUI interface</w:t>
+          <w14:glow w14:rad="63500">
+            <w14:schemeClr w14:val="accent5">
+              <w14:alpha w14:val="60000"/>
+              <w14:satMod w14:val="175000"/>
+            </w14:schemeClr>
+          </w14:glow>
+        </w:rPr>
+        <w:t xml:space="preserve">: </w:t>
+      </w:r>
+      <w:r>
+        <w:rPr>
+          <w:sz w:val="20"/>
+          <w:szCs w:val="20"/>
+        </w:rPr>
+        <w:t>the GUI interface</w:t>
       </w:r>
       <w:r>
         <w:rPr>
@@ -2008,22 +2398,48 @@
       <w:proofErr w:type="spellStart"/>
       <w:r>
         <w:rPr>
-          <w:sz w:val="20"/>
-          <w:szCs w:val="20"/>
-        </w:rPr>
-        <w:t>BuyButton_Click</w:t>
+          <w:i/>
+          <w:iCs/>
+          <w:sz w:val="20"/>
+          <w:szCs w:val="20"/>
+        </w:rPr>
+        <w:t>BuyButton_</w:t>
+      </w:r>
+      <w:proofErr w:type="gramStart"/>
+      <w:r>
+        <w:rPr>
+          <w:i/>
+          <w:iCs/>
+          <w:sz w:val="20"/>
+          <w:szCs w:val="20"/>
+        </w:rPr>
+        <w:t>Click</w:t>
       </w:r>
       <w:proofErr w:type="spellEnd"/>
       <w:r>
         <w:rPr>
-          <w:sz w:val="20"/>
-          <w:szCs w:val="20"/>
-        </w:rPr>
-        <w:t xml:space="preserve">(object sender, </w:t>
+          <w:i/>
+          <w:iCs/>
+          <w:sz w:val="20"/>
+          <w:szCs w:val="20"/>
+        </w:rPr>
+        <w:t>(</w:t>
+      </w:r>
+      <w:proofErr w:type="gramEnd"/>
+      <w:r>
+        <w:rPr>
+          <w:i/>
+          <w:iCs/>
+          <w:sz w:val="20"/>
+          <w:szCs w:val="20"/>
+        </w:rPr>
+        <w:t xml:space="preserve">object sender, </w:t>
       </w:r>
       <w:proofErr w:type="spellStart"/>
       <w:r>
         <w:rPr>
+          <w:i/>
+          <w:iCs/>
           <w:sz w:val="20"/>
           <w:szCs w:val="20"/>
         </w:rPr>
@@ -2032,6 +2448,8 @@
       <w:proofErr w:type="spellEnd"/>
       <w:r>
         <w:rPr>
+          <w:i/>
+          <w:iCs/>
           <w:sz w:val="20"/>
           <w:szCs w:val="20"/>
         </w:rPr>
@@ -2039,10 +2457,19 @@
       </w:r>
       <w:r>
         <w:rPr>
-          <w:sz w:val="20"/>
-          <w:szCs w:val="20"/>
-        </w:rPr>
-        <w:t>: Commit a buy request.</w:t>
+          <w:i/>
+          <w:iCs/>
+          <w:sz w:val="20"/>
+          <w:szCs w:val="20"/>
+        </w:rPr>
+        <w:t>:</w:t>
+      </w:r>
+      <w:r>
+        <w:rPr>
+          <w:sz w:val="20"/>
+          <w:szCs w:val="20"/>
+        </w:rPr>
+        <w:t xml:space="preserve"> Commit a buy request.</w:t>
       </w:r>
     </w:p>
     <w:p>
@@ -2071,6 +2498,8 @@
       <w:proofErr w:type="spellStart"/>
       <w:r>
         <w:rPr>
+          <w:i/>
+          <w:iCs/>
           <w:sz w:val="20"/>
           <w:szCs w:val="20"/>
         </w:rPr>
@@ -2079,6 +2508,8 @@
       <w:proofErr w:type="gramStart"/>
       <w:r>
         <w:rPr>
+          <w:i/>
+          <w:iCs/>
           <w:sz w:val="20"/>
           <w:szCs w:val="20"/>
         </w:rPr>
@@ -2087,6 +2518,8 @@
       <w:proofErr w:type="spellEnd"/>
       <w:r>
         <w:rPr>
+          <w:i/>
+          <w:iCs/>
           <w:sz w:val="20"/>
           <w:szCs w:val="20"/>
         </w:rPr>
@@ -2095,6 +2528,8 @@
       <w:proofErr w:type="gramEnd"/>
       <w:r>
         <w:rPr>
+          <w:i/>
+          <w:iCs/>
           <w:sz w:val="20"/>
           <w:szCs w:val="20"/>
         </w:rPr>
@@ -2103,6 +2538,8 @@
       <w:proofErr w:type="spellStart"/>
       <w:r>
         <w:rPr>
+          <w:i/>
+          <w:iCs/>
           <w:sz w:val="20"/>
           <w:szCs w:val="20"/>
         </w:rPr>
@@ -2111,10 +2548,19 @@
       <w:proofErr w:type="spellEnd"/>
       <w:r>
         <w:rPr>
-          <w:sz w:val="20"/>
-          <w:szCs w:val="20"/>
-        </w:rPr>
-        <w:t xml:space="preserve"> e): Commit a sell request.</w:t>
+          <w:i/>
+          <w:iCs/>
+          <w:sz w:val="20"/>
+          <w:szCs w:val="20"/>
+        </w:rPr>
+        <w:t xml:space="preserve"> e):</w:t>
+      </w:r>
+      <w:r>
+        <w:rPr>
+          <w:sz w:val="20"/>
+          <w:szCs w:val="20"/>
+        </w:rPr>
+        <w:t xml:space="preserve"> Commit a sell request.</w:t>
       </w:r>
     </w:p>
     <w:p>
@@ -2143,6 +2589,8 @@
       <w:proofErr w:type="spellStart"/>
       <w:r>
         <w:rPr>
+          <w:i/>
+          <w:iCs/>
           <w:sz w:val="20"/>
           <w:szCs w:val="20"/>
         </w:rPr>
@@ -2151,6 +2599,8 @@
       <w:proofErr w:type="gramStart"/>
       <w:r>
         <w:rPr>
+          <w:i/>
+          <w:iCs/>
           <w:sz w:val="20"/>
           <w:szCs w:val="20"/>
         </w:rPr>
@@ -2159,6 +2609,8 @@
       <w:proofErr w:type="spellEnd"/>
       <w:r>
         <w:rPr>
+          <w:i/>
+          <w:iCs/>
           <w:sz w:val="20"/>
           <w:szCs w:val="20"/>
         </w:rPr>
@@ -2167,6 +2619,8 @@
       <w:proofErr w:type="gramEnd"/>
       <w:r>
         <w:rPr>
+          <w:i/>
+          <w:iCs/>
           <w:sz w:val="20"/>
           <w:szCs w:val="20"/>
         </w:rPr>
@@ -2175,6 +2629,8 @@
       <w:proofErr w:type="spellStart"/>
       <w:r>
         <w:rPr>
+          <w:i/>
+          <w:iCs/>
           <w:sz w:val="20"/>
           <w:szCs w:val="20"/>
         </w:rPr>
@@ -2183,6 +2639,8 @@
       <w:proofErr w:type="spellEnd"/>
       <w:r>
         <w:rPr>
+          <w:i/>
+          <w:iCs/>
           <w:sz w:val="20"/>
           <w:szCs w:val="20"/>
         </w:rPr>
@@ -2190,10 +2648,19 @@
       </w:r>
       <w:r>
         <w:rPr>
-          <w:sz w:val="20"/>
-          <w:szCs w:val="20"/>
-        </w:rPr>
-        <w:t xml:space="preserve">: </w:t>
+          <w:i/>
+          <w:iCs/>
+          <w:sz w:val="20"/>
+          <w:szCs w:val="20"/>
+        </w:rPr>
+        <w:t>:</w:t>
+      </w:r>
+      <w:r>
+        <w:rPr>
+          <w:sz w:val="20"/>
+          <w:szCs w:val="20"/>
+        </w:rPr>
+        <w:t xml:space="preserve"> </w:t>
       </w:r>
       <w:r>
         <w:rPr>
@@ -2267,16 +2734,9 @@
         <w:rPr>
           <w:sz w:val="28"/>
           <w:szCs w:val="28"/>
-          <w:u w:val="single"/>
-        </w:rPr>
-        <w:t>Presentation layer</w:t>
-      </w:r>
-      <w:r>
-        <w:rPr>
-          <w:sz w:val="28"/>
-          <w:szCs w:val="28"/>
-        </w:rPr>
-        <w:t>:</w:t>
+          <w14:reflection w14:blurRad="6350" w14:stA="50000" w14:stPos="0" w14:endA="300" w14:endPos="50000" w14:dist="29997" w14:dir="5400000" w14:fadeDir="5400000" w14:sx="100000" w14:sy="-100000" w14:kx="0" w14:ky="0" w14:algn="bl"/>
+        </w:rPr>
+        <w:t>Presentation layer:</w:t>
       </w:r>
       <w:r>
         <w:rPr>
@@ -2320,8 +2780,21 @@
         <w:rPr>
           <w:sz w:val="20"/>
           <w:szCs w:val="20"/>
-        </w:rPr>
-        <w:t xml:space="preserve">Presentation.cs: In charge of communicating with the user, deal with illegal input, </w:t>
+          <w14:glow w14:rad="63500">
+            <w14:schemeClr w14:val="accent5">
+              <w14:alpha w14:val="60000"/>
+              <w14:satMod w14:val="175000"/>
+            </w14:schemeClr>
+          </w14:glow>
+        </w:rPr>
+        <w:t>Presentation.cs:</w:t>
+      </w:r>
+      <w:r>
+        <w:rPr>
+          <w:sz w:val="20"/>
+          <w:szCs w:val="20"/>
+        </w:rPr>
+        <w:t xml:space="preserve"> In charge of communicating with the user, deal with illegal input, </w:t>
       </w:r>
       <w:r>
         <w:rPr>
@@ -2371,8 +2844,6 @@
           <w:u w:val="single"/>
         </w:rPr>
       </w:pPr>
-      <w:bookmarkStart w:id="2" w:name="_GoBack"/>
-      <w:bookmarkEnd w:id="2"/>
       <w:r>
         <w:rPr>
           <w:sz w:val="28"/>

</xml_diff>